<commit_message>
added better notes to status update for 01/21/2012
</commit_message>
<xml_diff>
--- a/Documents/Deliverables/StatusUpdates/Alex/StatusUpdateAlex01212012.docx
+++ b/Documents/Deliverables/StatusUpdates/Alex/StatusUpdateAlex01212012.docx
@@ -51,7 +51,7 @@
                     <a:blip r:embed="rId5">
                       <a:extLst>
                         <a:ext uri="{28A0092B-C50C-407E-A947-70E740481C1C}">
-                          <a14:useLocalDpi xmlns:a14="http://schemas.microsoft.com/office/drawing/2010/main" xmlns:pic="http://schemas.openxmlformats.org/drawingml/2006/picture" xmlns:a="http://schemas.openxmlformats.org/drawingml/2006/main" xmlns:wps="http://schemas.microsoft.com/office/word/2010/wordprocessingShape" xmlns:wne="http://schemas.microsoft.com/office/word/2006/wordml" xmlns:wpi="http://schemas.microsoft.com/office/word/2010/wordprocessingInk" xmlns:wpg="http://schemas.microsoft.com/office/word/2010/wordprocessingGroup" xmlns:w14="http://schemas.microsoft.com/office/word/2010/wordml" xmlns:w="http://schemas.openxmlformats.org/wordprocessingml/2006/main" xmlns:w10="urn:schemas-microsoft-com:office:word" xmlns:wp="http://schemas.openxmlformats.org/drawingml/2006/wordprocessingDrawing" xmlns:wp14="http://schemas.microsoft.com/office/word/2010/wordprocessingDrawing" xmlns:v="urn:schemas-microsoft-com:vml" xmlns:m="http://schemas.openxmlformats.org/officeDocument/2006/math" xmlns:r="http://schemas.openxmlformats.org/officeDocument/2006/relationships" xmlns:o="urn:schemas-microsoft-com:office:office" xmlns:mv="urn:schemas-microsoft-com:mac:vml" xmlns:mc="http://schemas.openxmlformats.org/markup-compatibility/2006" xmlns:mo="http://schemas.microsoft.com/office/mac/office/2008/main" xmlns:wpc="http://schemas.microsoft.com/office/word/2010/wordprocessingCanvas" xmlns="" val="0"/>
+                          <a14:useLocalDpi xmlns="" xmlns:wpc="http://schemas.microsoft.com/office/word/2010/wordprocessingCanvas" xmlns:mo="http://schemas.microsoft.com/office/mac/office/2008/main" xmlns:mc="http://schemas.openxmlformats.org/markup-compatibility/2006" xmlns:mv="urn:schemas-microsoft-com:mac:vml" xmlns:o="urn:schemas-microsoft-com:office:office" xmlns:r="http://schemas.openxmlformats.org/officeDocument/2006/relationships" xmlns:m="http://schemas.openxmlformats.org/officeDocument/2006/math" xmlns:v="urn:schemas-microsoft-com:vml" xmlns:wp14="http://schemas.microsoft.com/office/word/2010/wordprocessingDrawing" xmlns:wp="http://schemas.openxmlformats.org/drawingml/2006/wordprocessingDrawing" xmlns:w10="urn:schemas-microsoft-com:office:word" xmlns:w="http://schemas.openxmlformats.org/wordprocessingml/2006/main" xmlns:w14="http://schemas.microsoft.com/office/word/2010/wordml" xmlns:wpg="http://schemas.microsoft.com/office/word/2010/wordprocessingGroup" xmlns:wpi="http://schemas.microsoft.com/office/word/2010/wordprocessingInk" xmlns:wne="http://schemas.microsoft.com/office/word/2006/wordml" xmlns:wps="http://schemas.microsoft.com/office/word/2010/wordprocessingShape" xmlns:a="http://schemas.openxmlformats.org/drawingml/2006/main" xmlns:pic="http://schemas.openxmlformats.org/drawingml/2006/picture" xmlns:a14="http://schemas.microsoft.com/office/drawing/2010/main" xmlns:ve="http://schemas.openxmlformats.org/markup-compatibility/2006" val="0"/>
                         </a:ext>
                       </a:extLst>
                     </a:blip>
@@ -209,7 +209,25 @@
                 <w:b/>
                 <w:color w:val="1F497D" w:themeColor="text2"/>
               </w:rPr>
-              <w:t xml:space="preserve"> Set up git repository</w:t>
+              <w:t xml:space="preserve"> Set up </w:t>
+            </w:r>
+            <w:proofErr w:type="spellStart"/>
+            <w:r>
+              <w:rPr>
+                <w:rFonts w:ascii="Trebuchet MS" w:hAnsi="Trebuchet MS"/>
+                <w:b/>
+                <w:color w:val="1F497D" w:themeColor="text2"/>
+              </w:rPr>
+              <w:t>git</w:t>
+            </w:r>
+            <w:proofErr w:type="spellEnd"/>
+            <w:r>
+              <w:rPr>
+                <w:rFonts w:ascii="Trebuchet MS" w:hAnsi="Trebuchet MS"/>
+                <w:b/>
+                <w:color w:val="1F497D" w:themeColor="text2"/>
+              </w:rPr>
+              <w:t xml:space="preserve"> repository</w:t>
             </w:r>
           </w:p>
         </w:tc>
@@ -308,6 +326,14 @@
                 <w:color w:val="1F497D" w:themeColor="text2"/>
               </w:rPr>
             </w:pPr>
+            <w:r>
+              <w:rPr>
+                <w:rFonts w:ascii="Trebuchet MS" w:hAnsi="Trebuchet MS"/>
+                <w:b/>
+                <w:color w:val="1F497D" w:themeColor="text2"/>
+              </w:rPr>
+              <w:t>Issues: None</w:t>
+            </w:r>
           </w:p>
         </w:tc>
       </w:tr>
@@ -331,15 +357,25 @@
                 <w:b/>
                 <w:color w:val="1F497D" w:themeColor="text2"/>
               </w:rPr>
-              <w:t>Issues:</w:t>
-            </w:r>
-            <w:r>
-              <w:rPr>
-                <w:rFonts w:ascii="Trebuchet MS" w:hAnsi="Trebuchet MS"/>
-                <w:b/>
-                <w:color w:val="1F497D" w:themeColor="text2"/>
-              </w:rPr>
-              <w:t xml:space="preserve"> None</w:t>
+              <w:t>Notes: repo location git@github.com</w:t>
+            </w:r>
+            <w:proofErr w:type="gramStart"/>
+            <w:r>
+              <w:rPr>
+                <w:rFonts w:ascii="Trebuchet MS" w:hAnsi="Trebuchet MS"/>
+                <w:b/>
+                <w:color w:val="1F497D" w:themeColor="text2"/>
+              </w:rPr>
+              <w:t>:CSC440NotUserFriendly</w:t>
+            </w:r>
+            <w:proofErr w:type="gramEnd"/>
+            <w:r>
+              <w:rPr>
+                <w:rFonts w:ascii="Trebuchet MS" w:hAnsi="Trebuchet MS"/>
+                <w:b/>
+                <w:color w:val="1F497D" w:themeColor="text2"/>
+              </w:rPr>
+              <w:t>/Not_User_Friendly</w:t>
             </w:r>
           </w:p>
         </w:tc>
@@ -424,8 +460,18 @@
                 <w:b/>
                 <w:color w:val="1F497D" w:themeColor="text2"/>
               </w:rPr>
-              <w:t xml:space="preserve">  Research Google Cloud Api</w:t>
-            </w:r>
+              <w:t xml:space="preserve">  Research Google Cloud </w:t>
+            </w:r>
+            <w:proofErr w:type="spellStart"/>
+            <w:r>
+              <w:rPr>
+                <w:rFonts w:ascii="Trebuchet MS" w:hAnsi="Trebuchet MS"/>
+                <w:b/>
+                <w:color w:val="1F497D" w:themeColor="text2"/>
+              </w:rPr>
+              <w:t>Api</w:t>
+            </w:r>
+            <w:proofErr w:type="spellEnd"/>
           </w:p>
         </w:tc>
         <w:tc>
@@ -523,6 +569,14 @@
                 <w:color w:val="1F497D" w:themeColor="text2"/>
               </w:rPr>
             </w:pPr>
+            <w:r>
+              <w:rPr>
+                <w:rFonts w:ascii="Trebuchet MS" w:hAnsi="Trebuchet MS"/>
+                <w:b/>
+                <w:color w:val="1F497D" w:themeColor="text2"/>
+              </w:rPr>
+              <w:t>Issues:  Different ways to do the same thing</w:t>
+            </w:r>
           </w:p>
         </w:tc>
       </w:tr>
@@ -546,15 +600,33 @@
                 <w:b/>
                 <w:color w:val="1F497D" w:themeColor="text2"/>
               </w:rPr>
-              <w:t>Issues:</w:t>
-            </w:r>
-            <w:r>
-              <w:rPr>
-                <w:rFonts w:ascii="Trebuchet MS" w:hAnsi="Trebuchet MS"/>
-                <w:b/>
-                <w:color w:val="1F497D" w:themeColor="text2"/>
-              </w:rPr>
-              <w:t xml:space="preserve">  So many options</w:t>
+              <w:t xml:space="preserve">Notes:  studied </w:t>
+            </w:r>
+            <w:proofErr w:type="spellStart"/>
+            <w:r>
+              <w:rPr>
+                <w:rFonts w:ascii="Trebuchet MS" w:hAnsi="Trebuchet MS"/>
+                <w:b/>
+                <w:color w:val="1F497D" w:themeColor="text2"/>
+              </w:rPr>
+              <w:t>google</w:t>
+            </w:r>
+            <w:proofErr w:type="spellEnd"/>
+            <w:r>
+              <w:rPr>
+                <w:rFonts w:ascii="Trebuchet MS" w:hAnsi="Trebuchet MS"/>
+                <w:b/>
+                <w:color w:val="1F497D" w:themeColor="text2"/>
+              </w:rPr>
+              <w:t xml:space="preserve"> app engine @ </w:t>
+            </w:r>
+            <w:r>
+              <w:rPr>
+                <w:rFonts w:ascii="Trebuchet MS" w:hAnsi="Trebuchet MS"/>
+                <w:b/>
+                <w:color w:val="1F497D" w:themeColor="text2"/>
+              </w:rPr>
+              <w:t>http://code.google.com/intl/en/appengine/</w:t>
             </w:r>
           </w:p>
         </w:tc>

</xml_diff>